<commit_message>
Fix App 3 plots
</commit_message>
<xml_diff>
--- a/Docs/Prototypbeschreibung_Team SN.docx
+++ b/Docs/Prototypbeschreibung_Team SN.docx
@@ -1088,7 +1088,21 @@
                 <w:bCs/>
                 <w:lang w:val="de-DE"/>
               </w:rPr>
-              <w:t>nnen Benutzer ihre eigenen Analysen durchf</w:t>
+              <w:t xml:space="preserve">nnen </w:t>
+            </w:r>
+            <w:r>
+              <w:rPr>
+                <w:bCs/>
+                <w:lang w:val="de-DE"/>
+              </w:rPr>
+              <w:t>Nutzende</w:t>
+            </w:r>
+            <w:r>
+              <w:rPr>
+                <w:bCs/>
+                <w:lang w:val="de-DE"/>
+              </w:rPr>
+              <w:t xml:space="preserve"> ihre eigenen Analysen durchf</w:t>
             </w:r>
             <w:r>
               <w:rPr>

</xml_diff>